<commit_message>
Created a Requirements List.
</commit_message>
<xml_diff>
--- a/CompiledRequirementsList.docx
+++ b/CompiledRequirementsList.docx
@@ -1,6 +1,6 @@
 
 <file path=word/document.xml><?xml version="1.0" encoding="utf-8"?>
-<w:document xmlns:wpc="http://schemas.microsoft.com/office/word/2010/wordprocessingCanvas" xmlns:mc="http://schemas.openxmlformats.org/markup-compatibility/2006" xmlns:o="urn:schemas-microsoft-com:office:office" xmlns:r="http://schemas.openxmlformats.org/officeDocument/2006/relationships" xmlns:m="http://schemas.openxmlformats.org/officeDocument/2006/math" xmlns:v="urn:schemas-microsoft-com:vml" xmlns:wp14="http://schemas.microsoft.com/office/word/2010/wordprocessingDrawing" xmlns:wp="http://schemas.openxmlformats.org/drawingml/2006/wordprocessingDrawing" xmlns:w10="urn:schemas-microsoft-com:office:word" xmlns:w="http://schemas.openxmlformats.org/wordprocessingml/2006/main" xmlns:w14="http://schemas.microsoft.com/office/word/2010/wordml" xmlns:wpg="http://schemas.microsoft.com/office/word/2010/wordprocessingGroup" xmlns:wpi="http://schemas.microsoft.com/office/word/2010/wordprocessingInk" xmlns:wne="http://schemas.microsoft.com/office/word/2006/wordml" xmlns:wps="http://schemas.microsoft.com/office/word/2010/wordprocessingShape" mc:Ignorable="w14 wp14">
+<w:document xmlns:ve="http://schemas.openxmlformats.org/markup-compatibility/2006" xmlns:o="urn:schemas-microsoft-com:office:office" xmlns:r="http://schemas.openxmlformats.org/officeDocument/2006/relationships" xmlns:m="http://schemas.openxmlformats.org/officeDocument/2006/math" xmlns:v="urn:schemas-microsoft-com:vml" xmlns:wp="http://schemas.openxmlformats.org/drawingml/2006/wordprocessingDrawing" xmlns:w10="urn:schemas-microsoft-com:office:word" xmlns:w="http://schemas.openxmlformats.org/wordprocessingml/2006/main" xmlns:wne="http://schemas.microsoft.com/office/word/2006/wordml">
   <w:body>
     <w:p>
       <w:pPr>
@@ -748,8 +748,27 @@
           <w:sz w:val="24"/>
           <w:szCs w:val="24"/>
         </w:rPr>
-        <w:t>- Travel agent must be able to modify existing bookings made for customers.</w:t>
-      </w:r>
+        <w:t>- Travel agent must be able to modify existing bookings made for customers</w:t>
+      </w:r>
+      <w:proofErr w:type="gramStart"/>
+      <w:r>
+        <w:rPr>
+          <w:rFonts w:cs="Courier New"/>
+          <w:sz w:val="24"/>
+          <w:szCs w:val="24"/>
+        </w:rPr>
+        <w:t>.</w:t>
+      </w:r>
+      <w:bookmarkEnd w:id="0"/>
+      <w:r>
+        <w:rPr>
+          <w:rFonts w:cs="Courier New"/>
+          <w:sz w:val="24"/>
+          <w:szCs w:val="24"/>
+        </w:rPr>
+        <w:t>/</w:t>
+      </w:r>
+      <w:proofErr w:type="gramEnd"/>
       <w:r>
         <w:rPr>
           <w:rFonts w:cs="Courier New"/>
@@ -758,15 +777,6 @@
         </w:rPr>
         <w:t xml:space="preserve"> </w:t>
       </w:r>
-      <w:bookmarkEnd w:id="0"/>
-      <w:r>
-        <w:rPr>
-          <w:rFonts w:cs="Courier New"/>
-          <w:sz w:val="24"/>
-          <w:szCs w:val="24"/>
-        </w:rPr>
-        <w:t xml:space="preserve">/ </w:t>
-      </w:r>
     </w:p>
     <w:p>
       <w:pPr>
@@ -985,25 +995,7 @@
           <w:sz w:val="24"/>
           <w:szCs w:val="24"/>
         </w:rPr>
-        <w:t xml:space="preserve">Staff must be able to view a </w:t>
-      </w:r>
-      <w:proofErr w:type="spellStart"/>
-      <w:r>
-        <w:rPr>
-          <w:rFonts w:cs="Courier New"/>
-          <w:sz w:val="24"/>
-          <w:szCs w:val="24"/>
-        </w:rPr>
-        <w:t>customers</w:t>
-      </w:r>
-      <w:proofErr w:type="spellEnd"/>
-      <w:r>
-        <w:rPr>
-          <w:rFonts w:cs="Courier New"/>
-          <w:sz w:val="24"/>
-          <w:szCs w:val="24"/>
-        </w:rPr>
-        <w:t xml:space="preserve"> </w:t>
+        <w:t>Staff must be able to view a customers</w:t>
       </w:r>
       <w:r>
         <w:rPr>
@@ -1048,25 +1040,7 @@
           <w:sz w:val="24"/>
           <w:szCs w:val="24"/>
         </w:rPr>
-        <w:t xml:space="preserve">Staff must be able to view a </w:t>
-      </w:r>
-      <w:proofErr w:type="spellStart"/>
-      <w:r>
-        <w:rPr>
-          <w:rFonts w:cs="Courier New"/>
-          <w:sz w:val="24"/>
-          <w:szCs w:val="24"/>
-        </w:rPr>
-        <w:t>customers</w:t>
-      </w:r>
-      <w:proofErr w:type="spellEnd"/>
-      <w:r>
-        <w:rPr>
-          <w:rFonts w:cs="Courier New"/>
-          <w:sz w:val="24"/>
-          <w:szCs w:val="24"/>
-        </w:rPr>
-        <w:t xml:space="preserve"> booking details</w:t>
+        <w:t>Staff must be able to view a customers booking details</w:t>
       </w:r>
       <w:r>
         <w:rPr>
@@ -1095,25 +1069,7 @@
           <w:sz w:val="24"/>
           <w:szCs w:val="24"/>
         </w:rPr>
-        <w:t xml:space="preserve">Staff must be able to modify a </w:t>
-      </w:r>
-      <w:proofErr w:type="spellStart"/>
-      <w:r>
-        <w:rPr>
-          <w:rFonts w:cs="Courier New"/>
-          <w:sz w:val="24"/>
-          <w:szCs w:val="24"/>
-        </w:rPr>
-        <w:t>customers</w:t>
-      </w:r>
-      <w:proofErr w:type="spellEnd"/>
-      <w:r>
-        <w:rPr>
-          <w:rFonts w:cs="Courier New"/>
-          <w:sz w:val="24"/>
-          <w:szCs w:val="24"/>
-        </w:rPr>
-        <w:t xml:space="preserve"> personal details</w:t>
+        <w:t>Staff must be able to modify a customers personal details</w:t>
       </w:r>
       <w:r>
         <w:rPr>
@@ -1142,25 +1098,7 @@
           <w:sz w:val="24"/>
           <w:szCs w:val="24"/>
         </w:rPr>
-        <w:t xml:space="preserve">Staff must be able to modify a </w:t>
-      </w:r>
-      <w:proofErr w:type="spellStart"/>
-      <w:r>
-        <w:rPr>
-          <w:rFonts w:cs="Courier New"/>
-          <w:sz w:val="24"/>
-          <w:szCs w:val="24"/>
-        </w:rPr>
-        <w:t>customers</w:t>
-      </w:r>
-      <w:proofErr w:type="spellEnd"/>
-      <w:r>
-        <w:rPr>
-          <w:rFonts w:cs="Courier New"/>
-          <w:sz w:val="24"/>
-          <w:szCs w:val="24"/>
-        </w:rPr>
-        <w:t xml:space="preserve"> booking details</w:t>
+        <w:t>Staff must be able to modify a customers booking details</w:t>
       </w:r>
       <w:r>
         <w:rPr>
@@ -1228,25 +1166,7 @@
           <w:sz w:val="24"/>
           <w:szCs w:val="24"/>
         </w:rPr>
-        <w:t xml:space="preserve">Staff must be able to modify a </w:t>
-      </w:r>
-      <w:proofErr w:type="spellStart"/>
-      <w:r>
-        <w:rPr>
-          <w:rFonts w:cs="Courier New"/>
-          <w:sz w:val="24"/>
-          <w:szCs w:val="24"/>
-        </w:rPr>
-        <w:t>customers</w:t>
-      </w:r>
-      <w:proofErr w:type="spellEnd"/>
-      <w:r>
-        <w:rPr>
-          <w:rFonts w:cs="Courier New"/>
-          <w:sz w:val="24"/>
-          <w:szCs w:val="24"/>
-        </w:rPr>
-        <w:t xml:space="preserve"> seating if destination seat is unoccupied.</w:t>
+        <w:t>Staff must be able to modify a customers seating if destination seat is unoccupied.</w:t>
       </w:r>
       <w:r>
         <w:rPr>
@@ -1299,7 +1219,6 @@
         </w:rPr>
         <w:t xml:space="preserve">a </w:t>
       </w:r>
-      <w:proofErr w:type="spellStart"/>
       <w:r>
         <w:rPr>
           <w:sz w:val="24"/>
@@ -1314,7 +1233,6 @@
         </w:rPr>
         <w:t>s</w:t>
       </w:r>
-      <w:proofErr w:type="spellEnd"/>
       <w:r>
         <w:rPr>
           <w:sz w:val="24"/>
@@ -2153,21 +2071,7 @@
           <w:sz w:val="24"/>
           <w:szCs w:val="24"/>
         </w:rPr>
-        <w:t>- Flight manager must be able to modify</w:t>
-      </w:r>
-      <w:r>
-        <w:rPr>
-          <w:sz w:val="24"/>
-          <w:szCs w:val="24"/>
-        </w:rPr>
-        <w:t xml:space="preserve"> </w:t>
-      </w:r>
-      <w:r>
-        <w:rPr>
-          <w:sz w:val="24"/>
-          <w:szCs w:val="24"/>
-        </w:rPr>
-        <w:t>airport details</w:t>
+        <w:t>- Flight manager must be able to modifyairport details</w:t>
       </w:r>
       <w:r>
         <w:rPr>
@@ -2190,21 +2094,7 @@
           <w:sz w:val="24"/>
           <w:szCs w:val="24"/>
         </w:rPr>
-        <w:t>- Flight manager must be able to modify</w:t>
-      </w:r>
-      <w:r>
-        <w:rPr>
-          <w:sz w:val="24"/>
-          <w:szCs w:val="24"/>
-        </w:rPr>
-        <w:t xml:space="preserve"> </w:t>
-      </w:r>
-      <w:r>
-        <w:rPr>
-          <w:sz w:val="24"/>
-          <w:szCs w:val="24"/>
-        </w:rPr>
-        <w:t>route details</w:t>
+        <w:t>- Flight manager must be able to modifyroute details</w:t>
       </w:r>
       <w:r>
         <w:rPr>
@@ -2362,50 +2252,34 @@
         <w:t>The system requires a persistent data model.</w:t>
       </w:r>
       <w:r>
-        <w:t xml:space="preserve"> - #58 in </w:t>
-      </w:r>
-      <w:proofErr w:type="spellStart"/>
-      <w:r>
-        <w:t>srs</w:t>
-      </w:r>
-      <w:proofErr w:type="spellEnd"/>
-      <w:r>
-        <w:t xml:space="preserve"> /</w:t>
-      </w:r>
-    </w:p>
-    <w:p>
-      <w:pPr>
-        <w:autoSpaceDE w:val="0"/>
-        <w:autoSpaceDN w:val="0"/>
-        <w:adjustRightInd w:val="0"/>
-        <w:spacing w:after="0" w:line="240" w:lineRule="auto"/>
-        <w:rPr>
-          <w:rFonts w:cs="Courier New"/>
-          <w:sz w:val="24"/>
-          <w:szCs w:val="24"/>
-        </w:rPr>
-      </w:pPr>
-    </w:p>
-    <w:p>
-      <w:pPr>
-        <w:autoSpaceDE w:val="0"/>
-        <w:autoSpaceDN w:val="0"/>
-        <w:adjustRightInd w:val="0"/>
-        <w:spacing w:after="0" w:line="240" w:lineRule="auto"/>
-        <w:rPr>
-          <w:rFonts w:cs="Courier New"/>
-          <w:sz w:val="24"/>
-          <w:szCs w:val="24"/>
-        </w:rPr>
-      </w:pPr>
-      <w:r>
-        <w:rPr>
-          <w:rFonts w:cs="Courier New"/>
-          <w:sz w:val="24"/>
-          <w:szCs w:val="24"/>
-        </w:rPr>
-        <w:t xml:space="preserve"> </w:t>
-      </w:r>
+        <w:t xml:space="preserve"> - #58 in srs /</w:t>
+      </w:r>
+    </w:p>
+    <w:p>
+      <w:pPr>
+        <w:autoSpaceDE w:val="0"/>
+        <w:autoSpaceDN w:val="0"/>
+        <w:adjustRightInd w:val="0"/>
+        <w:spacing w:after="0" w:line="240" w:lineRule="auto"/>
+        <w:rPr>
+          <w:rFonts w:cs="Courier New"/>
+          <w:sz w:val="24"/>
+          <w:szCs w:val="24"/>
+        </w:rPr>
+      </w:pPr>
+    </w:p>
+    <w:p>
+      <w:pPr>
+        <w:autoSpaceDE w:val="0"/>
+        <w:autoSpaceDN w:val="0"/>
+        <w:adjustRightInd w:val="0"/>
+        <w:spacing w:after="0" w:line="240" w:lineRule="auto"/>
+        <w:rPr>
+          <w:rFonts w:cs="Courier New"/>
+          <w:sz w:val="24"/>
+          <w:szCs w:val="24"/>
+        </w:rPr>
+      </w:pPr>
       <w:r>
         <w:rPr>
           <w:rFonts w:cs="Courier New"/>
@@ -2770,7 +2644,6 @@
         </w:rPr>
         <w:t xml:space="preserve">System should provide a </w:t>
       </w:r>
-      <w:proofErr w:type="spellStart"/>
       <w:proofErr w:type="gramStart"/>
       <w:r>
         <w:rPr>
@@ -2780,7 +2653,6 @@
         </w:rPr>
         <w:t>gui</w:t>
       </w:r>
-      <w:proofErr w:type="spellEnd"/>
       <w:proofErr w:type="gramEnd"/>
       <w:r>
         <w:rPr>
@@ -2911,25 +2783,7 @@
           <w:sz w:val="24"/>
           <w:szCs w:val="24"/>
         </w:rPr>
-        <w:t xml:space="preserve">- Program should run on windows and </w:t>
-      </w:r>
-      <w:proofErr w:type="spellStart"/>
-      <w:r>
-        <w:rPr>
-          <w:rFonts w:cs="Courier New"/>
-          <w:sz w:val="24"/>
-          <w:szCs w:val="24"/>
-        </w:rPr>
-        <w:t>linux</w:t>
-      </w:r>
-      <w:proofErr w:type="spellEnd"/>
-      <w:r>
-        <w:rPr>
-          <w:rFonts w:cs="Courier New"/>
-          <w:sz w:val="24"/>
-          <w:szCs w:val="24"/>
-        </w:rPr>
-        <w:t xml:space="preserve"> </w:t>
+        <w:t>- Program should run on windows and linux</w:t>
       </w:r>
       <w:r>
         <w:rPr>
@@ -3286,23 +3140,7 @@
           <w:sz w:val="24"/>
           <w:szCs w:val="24"/>
         </w:rPr>
-        <w:t>-During booking, the customer should receive a list of flights that includes flights up</w:t>
-      </w:r>
-      <w:r>
-        <w:rPr>
-          <w:rFonts w:cs="Courier New"/>
-          <w:sz w:val="24"/>
-          <w:szCs w:val="24"/>
-        </w:rPr>
-        <w:t xml:space="preserve"> </w:t>
-      </w:r>
-      <w:r>
-        <w:rPr>
-          <w:rFonts w:cs="Courier New"/>
-          <w:sz w:val="24"/>
-          <w:szCs w:val="24"/>
-        </w:rPr>
-        <w:t>to a week away from the search date.</w:t>
+        <w:t>-During booking, the customer should receive a list of flights that includes flights upto a week away from the search date.</w:t>
       </w:r>
       <w:r>
         <w:rPr>
@@ -3446,18 +3284,8 @@
           <w:sz w:val="24"/>
           <w:szCs w:val="24"/>
         </w:rPr>
-        <w:t xml:space="preserve">Passwords must have </w:t>
-      </w:r>
-      <w:proofErr w:type="spellStart"/>
-      <w:r>
-        <w:rPr>
-          <w:rFonts w:cs="Courier New"/>
-          <w:sz w:val="24"/>
-          <w:szCs w:val="24"/>
-        </w:rPr>
-        <w:t>astrix</w:t>
-      </w:r>
-      <w:proofErr w:type="spellEnd"/>
+        <w:t>Passwords must have astrix</w:t>
+      </w:r>
     </w:p>
     <w:p>
       <w:pPr>
@@ -3472,17 +3300,8 @@
           <w:szCs w:val="24"/>
         </w:rPr>
         <w:tab/>
-        <w:t>Runs on windows/</w:t>
-      </w:r>
-      <w:proofErr w:type="spellStart"/>
-      <w:r>
-        <w:rPr>
-          <w:sz w:val="24"/>
-          <w:szCs w:val="24"/>
-        </w:rPr>
-        <w:t>linux</w:t>
-      </w:r>
-      <w:proofErr w:type="spellEnd"/>
+        <w:t>Runs on windows/linux</w:t>
+      </w:r>
     </w:p>
     <w:p>
       <w:pPr>
@@ -3514,7 +3333,7 @@
 </file>
 
 <file path=word/numbering.xml><?xml version="1.0" encoding="utf-8"?>
-<w:numbering xmlns:wpc="http://schemas.microsoft.com/office/word/2010/wordprocessingCanvas" xmlns:mc="http://schemas.openxmlformats.org/markup-compatibility/2006" xmlns:o="urn:schemas-microsoft-com:office:office" xmlns:r="http://schemas.openxmlformats.org/officeDocument/2006/relationships" xmlns:m="http://schemas.openxmlformats.org/officeDocument/2006/math" xmlns:v="urn:schemas-microsoft-com:vml" xmlns:wp14="http://schemas.microsoft.com/office/word/2010/wordprocessingDrawing" xmlns:wp="http://schemas.openxmlformats.org/drawingml/2006/wordprocessingDrawing" xmlns:w10="urn:schemas-microsoft-com:office:word" xmlns:w="http://schemas.openxmlformats.org/wordprocessingml/2006/main" xmlns:w14="http://schemas.microsoft.com/office/word/2010/wordml" xmlns:wpg="http://schemas.microsoft.com/office/word/2010/wordprocessingGroup" xmlns:wpi="http://schemas.microsoft.com/office/word/2010/wordprocessingInk" xmlns:wne="http://schemas.microsoft.com/office/word/2006/wordml" xmlns:wps="http://schemas.microsoft.com/office/word/2010/wordprocessingShape" mc:Ignorable="w14 wp14">
+<w:numbering xmlns:ve="http://schemas.openxmlformats.org/markup-compatibility/2006" xmlns:o="urn:schemas-microsoft-com:office:office" xmlns:r="http://schemas.openxmlformats.org/officeDocument/2006/relationships" xmlns:m="http://schemas.openxmlformats.org/officeDocument/2006/math" xmlns:v="urn:schemas-microsoft-com:vml" xmlns:wp="http://schemas.openxmlformats.org/drawingml/2006/wordprocessingDrawing" xmlns:w10="urn:schemas-microsoft-com:office:word" xmlns:w="http://schemas.openxmlformats.org/wordprocessingml/2006/main" xmlns:wne="http://schemas.microsoft.com/office/word/2006/wordml">
   <w:abstractNum w:abstractNumId="0">
     <w:nsid w:val="209A5D55"/>
     <w:multiLevelType w:val="hybridMultilevel"/>
@@ -3749,7 +3568,7 @@
 </file>
 
 <file path=word/styles.xml><?xml version="1.0" encoding="utf-8"?>
-<w:styles xmlns:mc="http://schemas.openxmlformats.org/markup-compatibility/2006" xmlns:r="http://schemas.openxmlformats.org/officeDocument/2006/relationships" xmlns:w="http://schemas.openxmlformats.org/wordprocessingml/2006/main" xmlns:w14="http://schemas.microsoft.com/office/word/2010/wordml" mc:Ignorable="w14">
+<w:styles xmlns:r="http://schemas.openxmlformats.org/officeDocument/2006/relationships" xmlns:w="http://schemas.openxmlformats.org/wordprocessingml/2006/main">
   <w:docDefaults>
     <w:rPrDefault>
       <w:rPr>
@@ -3907,6 +3726,7 @@
   <w:style w:type="paragraph" w:default="1" w:styleId="Normal">
     <w:name w:val="Normal"/>
     <w:qFormat/>
+    <w:rsid w:val="00B747D5"/>
   </w:style>
   <w:style w:type="character" w:default="1" w:styleId="DefaultParagraphFont">
     <w:name w:val="Default Paragraph Font"/>
@@ -3919,6 +3739,7 @@
     <w:uiPriority w:val="99"/>
     <w:semiHidden/>
     <w:unhideWhenUsed/>
+    <w:qFormat/>
     <w:tblPr>
       <w:tblInd w:w="0" w:type="dxa"/>
       <w:tblCellMar>
@@ -4459,4 +4280,16 @@
   <a:objectDefaults/>
   <a:extraClrSchemeLst/>
 </a:theme>
+</file>
+
+<file path=customXml/item1.xml><?xml version="1.0" encoding="utf-8"?>
+<b:Sources xmlns:b="http://schemas.openxmlformats.org/officeDocument/2006/bibliography" xmlns="http://schemas.openxmlformats.org/officeDocument/2006/bibliography" SelectedStyle="\APA.XSL" StyleName="APA"/>
+</file>
+
+<file path=customXml/itemProps1.xml><?xml version="1.0" encoding="utf-8"?>
+<ds:datastoreItem xmlns:ds="http://schemas.openxmlformats.org/officeDocument/2006/customXml" ds:itemID="{D1669A73-D4D7-4D4C-89F1-86F00C78F5A0}">
+  <ds:schemaRefs>
+    <ds:schemaRef ds:uri="http://schemas.openxmlformats.org/officeDocument/2006/bibliography"/>
+  </ds:schemaRefs>
+</ds:datastoreItem>
 </file>
</xml_diff>